<commit_message>
add export for picot table
</commit_message>
<xml_diff>
--- a/Leistungsnachweis.docx
+++ b/Leistungsnachweis.docx
@@ -46,7 +46,7 @@
           <w:szCs w:val="24"/>
           <w:lang w:val="de-CH"/>
         </w:rPr>
-        <w:t>Patrick Lengacher und Raphael Monstein</w:t>
+        <w:t>Patrik Lengacher und Raphael Monstein</w:t>
       </w:r>
     </w:p>
     <w:p>
@@ -286,14 +286,12 @@
       <w:r>
         <w:rPr>
           <w:noProof/>
-          <w:szCs w:val="24"/>
-          <w:lang w:val="de-CH"/>
         </w:rPr>
         <w:drawing>
-          <wp:inline distT="0" distB="0" distL="0" distR="0" wp14:anchorId="77F9A923" wp14:editId="4FD297D2">
+          <wp:inline distT="0" distB="0" distL="0" distR="0" wp14:anchorId="3A73B6AE" wp14:editId="0B175219">
             <wp:extent cx="5731510" cy="3028950"/>
             <wp:effectExtent l="0" t="0" r="2540" b="0"/>
-            <wp:docPr id="2" name="Grafik 2"/>
+            <wp:docPr id="7" name="Grafik 7"/>
             <wp:cNvGraphicFramePr>
               <a:graphicFrameLocks xmlns:a="http://schemas.openxmlformats.org/drawingml/2006/main" noChangeAspect="1"/>
             </wp:cNvGraphicFramePr>
@@ -301,8 +299,10 @@
               <a:graphicData uri="http://schemas.openxmlformats.org/drawingml/2006/picture">
                 <pic:pic xmlns:pic="http://schemas.openxmlformats.org/drawingml/2006/picture">
                   <pic:nvPicPr>
-                    <pic:cNvPr id="2" name="ERM.png"/>
-                    <pic:cNvPicPr/>
+                    <pic:cNvPr id="0" name="Picture 2"/>
+                    <pic:cNvPicPr>
+                      <a:picLocks noChangeAspect="1" noChangeArrowheads="1"/>
+                    </pic:cNvPicPr>
                   </pic:nvPicPr>
                   <pic:blipFill>
                     <a:blip r:embed="rId8">
@@ -312,11 +312,12 @@
                         </a:ext>
                       </a:extLst>
                     </a:blip>
+                    <a:srcRect/>
                     <a:stretch>
                       <a:fillRect/>
                     </a:stretch>
                   </pic:blipFill>
-                  <pic:spPr>
+                  <pic:spPr bwMode="auto">
                     <a:xfrm>
                       <a:off x="0" y="0"/>
                       <a:ext cx="5731510" cy="3028950"/>
@@ -324,6 +325,10 @@
                     <a:prstGeom prst="rect">
                       <a:avLst/>
                     </a:prstGeom>
+                    <a:noFill/>
+                    <a:ln>
+                      <a:noFill/>
+                    </a:ln>
                   </pic:spPr>
                 </pic:pic>
               </a:graphicData>
@@ -603,13 +608,7 @@
     <w:p/>
     <w:p>
       <w:r>
-        <w:t>Die Datenq</w:t>
-      </w:r>
-      <w:r>
-        <w:t>ualitätsprobleme</w:t>
-      </w:r>
-      <w:r>
-        <w:t xml:space="preserve"> betrafen die Tabellen </w:t>
+        <w:t xml:space="preserve">Die Datenqualitätsprobleme betrafen die Tabellen </w:t>
       </w:r>
       <w:proofErr w:type="spellStart"/>
       <w:r>
@@ -743,7 +742,13 @@
         <w:t xml:space="preserve"> Funktion.</w:t>
       </w:r>
     </w:p>
-    <w:p/>
+    <w:p>
+      <w:pPr>
+        <w:rPr>
+          <w:lang w:val="de-CH"/>
+        </w:rPr>
+      </w:pPr>
+    </w:p>
     <w:p>
       <w:pPr>
         <w:rPr>
@@ -1947,13 +1952,7 @@
         <w:rPr>
           <w:i/>
         </w:rPr>
-        <w:t xml:space="preserve">\ </w:t>
-      </w:r>
-      <w:r>
-        <w:rPr>
-          <w:i/>
-        </w:rPr>
-        <w:t xml:space="preserve">General - </w:t>
+        <w:t xml:space="preserve">\ General - </w:t>
       </w:r>
       <w:proofErr w:type="spellStart"/>
       <w:r>
@@ -3211,12 +3210,106 @@
         <w:t>Abfragen</w:t>
       </w:r>
     </w:p>
-    <w:p>
+    <w:p/>
+    <w:p>
+      <w:r>
+        <w:t xml:space="preserve">Die oben definierten Abfragen können wurden alle direkt in SQL umgesetzt. Insbesondere die Zeit Dimension bietet eine sehr einfache Möglichkeit Roll-Up und Drilldown Operationen auf den Kennzahlen durchzuführen. </w:t>
+      </w:r>
+    </w:p>
+    <w:p>
+      <w:r>
+        <w:t xml:space="preserve">Die Resultate der Abfragen können mit der Datei </w:t>
+      </w:r>
+      <w:proofErr w:type="spellStart"/>
+      <w:r>
+        <w:rPr>
+          <w:i/>
+        </w:rPr>
+        <w:t>std_queries.sql</w:t>
+      </w:r>
+      <w:proofErr w:type="spellEnd"/>
+      <w:r>
+        <w:t xml:space="preserve"> ausgeführt werden. Auf eine Auflistung der Resultate wird in diesem Bericht verzichtet.</w:t>
+      </w:r>
+    </w:p>
+    <w:p>
+      <w:r>
+        <w:t xml:space="preserve">Durch die neu geschaffene Struktur lassen sich die Daten auch in ein Excel-File exportieren und untersuchen. So bieten die Pivot-Tabellen eine gute Möglichkeit Fragestellungen einfach und schnell </w:t>
+      </w:r>
+      <w:r>
+        <w:t>zu beantworten. Als Beispiel wurde der Turnover der verschiedenen Companies in den Staaten de</w:t>
+      </w:r>
       <w:bookmarkStart w:id="0" w:name="_GoBack"/>
       <w:bookmarkEnd w:id="0"/>
+      <w:r>
+        <w:t>r USA veranschaulicht.</w:t>
+      </w:r>
+    </w:p>
+    <w:p>
+      <w:r>
+        <w:t xml:space="preserve">So erkennt man schnell, dass der höchste </w:t>
+      </w:r>
+      <w:r>
+        <w:t>Umsatz 15432.5</w:t>
+      </w:r>
+      <w:r>
+        <w:t xml:space="preserve"> aus dem Staat TN von Company BB erzielt wird.</w:t>
+      </w:r>
+    </w:p>
+    <w:p>
+      <w:r>
+        <w:drawing>
+          <wp:inline distT="0" distB="0" distL="0" distR="0" wp14:anchorId="257CA226" wp14:editId="5BCC87A4">
+            <wp:extent cx="5731510" cy="2210435"/>
+            <wp:effectExtent l="0" t="0" r="2540" b="0"/>
+            <wp:docPr id="4" name="Grafik 4"/>
+            <wp:cNvGraphicFramePr>
+              <a:graphicFrameLocks xmlns:a="http://schemas.openxmlformats.org/drawingml/2006/main" noChangeAspect="1"/>
+            </wp:cNvGraphicFramePr>
+            <a:graphic xmlns:a="http://schemas.openxmlformats.org/drawingml/2006/main">
+              <a:graphicData uri="http://schemas.openxmlformats.org/drawingml/2006/picture">
+                <pic:pic xmlns:pic="http://schemas.openxmlformats.org/drawingml/2006/picture">
+                  <pic:nvPicPr>
+                    <pic:cNvPr id="0" name="Picture 1"/>
+                    <pic:cNvPicPr>
+                      <a:picLocks noChangeAspect="1" noChangeArrowheads="1"/>
+                    </pic:cNvPicPr>
+                  </pic:nvPicPr>
+                  <pic:blipFill>
+                    <a:blip r:embed="rId24">
+                      <a:extLst>
+                        <a:ext uri="{28A0092B-C50C-407E-A947-70E740481C1C}">
+                          <a14:useLocalDpi xmlns:a14="http://schemas.microsoft.com/office/drawing/2010/main" val="0"/>
+                        </a:ext>
+                      </a:extLst>
+                    </a:blip>
+                    <a:srcRect/>
+                    <a:stretch>
+                      <a:fillRect/>
+                    </a:stretch>
+                  </pic:blipFill>
+                  <pic:spPr bwMode="auto">
+                    <a:xfrm>
+                      <a:off x="0" y="0"/>
+                      <a:ext cx="5731510" cy="2210435"/>
+                    </a:xfrm>
+                    <a:prstGeom prst="rect">
+                      <a:avLst/>
+                    </a:prstGeom>
+                    <a:noFill/>
+                    <a:ln>
+                      <a:noFill/>
+                    </a:ln>
+                  </pic:spPr>
+                </pic:pic>
+              </a:graphicData>
+            </a:graphic>
+          </wp:inline>
+        </w:drawing>
+      </w:r>
     </w:p>
     <w:sectPr>
-      <w:footerReference w:type="default" r:id="rId24"/>
+      <w:footerReference w:type="default" r:id="rId25"/>
       <w:pgSz w:w="11906" w:h="16838"/>
       <w:pgMar w:top="1440" w:right="1440" w:bottom="1440" w:left="1440" w:header="708" w:footer="708" w:gutter="0"/>
       <w:cols w:space="708"/>
@@ -4885,7 +4978,7 @@
 </file>
 
 <file path=customXml/itemProps1.xml><?xml version="1.0" encoding="utf-8"?>
-<ds:datastoreItem xmlns:ds="http://schemas.openxmlformats.org/officeDocument/2006/customXml" ds:itemID="{C5F30995-2003-47C5-B3E3-C47FD7BCE491}">
+<ds:datastoreItem xmlns:ds="http://schemas.openxmlformats.org/officeDocument/2006/customXml" ds:itemID="{61E83F7B-6C7D-42E2-A6C3-95EF2F0AF5C2}">
   <ds:schemaRefs>
     <ds:schemaRef ds:uri="http://schemas.openxmlformats.org/officeDocument/2006/bibliography"/>
   </ds:schemaRefs>

</xml_diff>

<commit_message>
add text to word
</commit_message>
<xml_diff>
--- a/Leistungsnachweis.docx
+++ b/Leistungsnachweis.docx
@@ -267,7 +267,47 @@
           <w:szCs w:val="24"/>
           <w:lang w:val="de-CH"/>
         </w:rPr>
-        <w:t xml:space="preserve"> Das nachfolgende ERM Diagram zeigt dies auf.</w:t>
+        <w:t xml:space="preserve"> </w:t>
+      </w:r>
+      <w:r>
+        <w:rPr>
+          <w:noProof/>
+          <w:szCs w:val="24"/>
+          <w:lang w:val="de-CH"/>
+        </w:rPr>
+        <w:t xml:space="preserve">Damit die Fragestellung für die Fachanwender einfach ausgewertet werden können, werden die Daten nach dem folgenden </w:t>
+      </w:r>
+      <w:r>
+        <w:rPr>
+          <w:noProof/>
+          <w:szCs w:val="24"/>
+          <w:lang w:val="de-CH"/>
+        </w:rPr>
+        <w:t xml:space="preserve">ERM Diagram </w:t>
+      </w:r>
+      <w:r>
+        <w:rPr>
+          <w:noProof/>
+          <w:szCs w:val="24"/>
+          <w:lang w:val="de-CH"/>
+        </w:rPr>
+        <w:t>modeliert</w:t>
+      </w:r>
+      <w:r>
+        <w:rPr>
+          <w:noProof/>
+          <w:szCs w:val="24"/>
+          <w:lang w:val="de-CH"/>
+        </w:rPr>
+        <w:t>.</w:t>
+      </w:r>
+      <w:r>
+        <w:rPr>
+          <w:noProof/>
+          <w:szCs w:val="24"/>
+          <w:lang w:val="de-CH"/>
+        </w:rPr>
+        <w:t xml:space="preserve"> Es werden neue Dimensionstabellen erstellt, welchen es erlauben Roll-Up und Drilldown Operationen durchzuführen.</w:t>
       </w:r>
     </w:p>
     <w:p>
@@ -401,6 +441,26 @@
         <w:rPr>
           <w:lang w:val="de-CH"/>
         </w:rPr>
+        <w:t xml:space="preserve"> Dieser Schritt ist nicht notwendig. Er ermöglicht es aber, das System auf verschiedenen Rechnern aufzusetzen. Durch das Erzeugen der Exporttabellen stellen wir sicher, dass alle die gleichen Inputtabellen und Formatierungen haben. Die Entwicklung der Transformation erfolgt </w:t>
+      </w:r>
+      <w:proofErr w:type="spellStart"/>
+      <w:r>
+        <w:rPr>
+          <w:lang w:val="de-CH"/>
+        </w:rPr>
+        <w:t>straight</w:t>
+      </w:r>
+      <w:proofErr w:type="spellEnd"/>
+      <w:r>
+        <w:rPr>
+          <w:lang w:val="de-CH"/>
+        </w:rPr>
+        <w:t xml:space="preserve">-forward. </w:t>
+      </w:r>
+      <w:r>
+        <w:rPr>
+          <w:lang w:val="de-CH"/>
+        </w:rPr>
         <w:t xml:space="preserve"> Ein Screenshot ist nachfolgend zu finden.</w:t>
       </w:r>
     </w:p>
@@ -538,7 +598,27 @@
         <w:rPr>
           <w:lang w:val="de-CH"/>
         </w:rPr>
-        <w:t xml:space="preserve"> importiert, wie der nachfolgende Screenshot zeigt.</w:t>
+        <w:t xml:space="preserve"> importiert</w:t>
+      </w:r>
+      <w:r>
+        <w:rPr>
+          <w:lang w:val="de-CH"/>
+        </w:rPr>
+        <w:t xml:space="preserve">. Es wird versucht die Prozesse möglichst einfach und nachvollziehbar zu halten. So wurden in den PDI-Transformationen viele Notizen hinterleget und es wurde darauf geachtet, dass die Reihenfolge der Quell und Zieldaten möglichst eingehalten wird. Im ersten Import-Prozess in die </w:t>
+      </w:r>
+      <w:proofErr w:type="spellStart"/>
+      <w:r>
+        <w:rPr>
+          <w:lang w:val="de-CH"/>
+        </w:rPr>
+        <w:t>Staging</w:t>
+      </w:r>
+      <w:proofErr w:type="spellEnd"/>
+      <w:r>
+        <w:rPr>
+          <w:lang w:val="de-CH"/>
+        </w:rPr>
+        <w:t>-Area werden noch keine Transformationen durchgeführt wie unten visualisiert wird.</w:t>
       </w:r>
     </w:p>
     <w:p>
@@ -1685,6 +1765,9 @@
       <w:r>
         <w:t xml:space="preserve"> getestet wurde, wurde die Transformation in PDI integriert.</w:t>
       </w:r>
+      <w:r>
+        <w:t xml:space="preserve"> </w:t>
+      </w:r>
     </w:p>
     <w:p>
       <w:pPr>
@@ -1735,13 +1818,35 @@
       <w:r>
         <w:br w:type="page"/>
       </w:r>
+      <w:r>
+        <w:lastRenderedPageBreak/>
+        <w:t xml:space="preserve">Im Gegensatz zu der Transformation von </w:t>
+      </w:r>
+      <w:proofErr w:type="spellStart"/>
+      <w:r>
+        <w:rPr>
+          <w:i/>
+        </w:rPr>
+        <w:t>order_details</w:t>
+      </w:r>
+      <w:proofErr w:type="spellEnd"/>
+      <w:r>
+        <w:t xml:space="preserve"> wurde die Transformation von </w:t>
+      </w:r>
+      <w:proofErr w:type="spellStart"/>
+      <w:r>
+        <w:t>Product</w:t>
+      </w:r>
+      <w:proofErr w:type="spellEnd"/>
+      <w:r>
+        <w:t xml:space="preserve"> explizit mit SQL gelöst um die Möglichkeit von generischen Transformationen mit PDI weiter zu erkunden. Diese Transformation ermöglicht es die ganze Mächtigkeit von SQL auszunutzen und nicht auf vorgefertigte Use-Cases von PDI zurückzugreifen. Dies biete auch die Möglichkeit durch Fachanwender entwickelte Abfragen oder Transformationen einfach in PDI zu integrieren. So sind auch alle Parameter, welche in der Transformation benutzt werden im SQL-Skript zu finden.</w:t>
+      </w:r>
     </w:p>
     <w:p>
       <w:pPr>
         <w:pStyle w:val="Untertitel"/>
       </w:pPr>
       <w:r>
-        <w:lastRenderedPageBreak/>
         <w:t>Erzeugen der Dimensionen</w:t>
       </w:r>
     </w:p>
@@ -1861,6 +1966,41 @@
       <w:r>
         <w:t>Eine Übersicht über alle Transformationen zur Behebung der Qualitätsprobleme und das Erzeugen der Dimensionen ist nachfolgend abgebildet.</w:t>
       </w:r>
+      <w:r>
+        <w:t xml:space="preserve"> Die Tabelle Customers wird hier bewusst doppelt verwendet. Durch das im ERM-Diagramm definierte Schema entsteht die </w:t>
+      </w:r>
+      <w:proofErr w:type="spellStart"/>
+      <w:r>
+        <w:rPr>
+          <w:i/>
+        </w:rPr>
+        <w:t>location_dim</w:t>
+      </w:r>
+      <w:proofErr w:type="spellEnd"/>
+      <w:r>
+        <w:t xml:space="preserve">-Tabelle wie auch die </w:t>
+      </w:r>
+      <w:proofErr w:type="spellStart"/>
+      <w:r>
+        <w:rPr>
+          <w:i/>
+        </w:rPr>
+        <w:t>customers</w:t>
+      </w:r>
+      <w:proofErr w:type="spellEnd"/>
+      <w:r>
+        <w:t xml:space="preserve">-Tabelle aus der </w:t>
+      </w:r>
+      <w:proofErr w:type="spellStart"/>
+      <w:proofErr w:type="gramStart"/>
+      <w:r>
+        <w:t>northwind.customers</w:t>
+      </w:r>
+      <w:proofErr w:type="spellEnd"/>
+      <w:proofErr w:type="gramEnd"/>
+      <w:r>
+        <w:t>-Tabelle. Durch die konsistente Benutzung der Reihenfolge in den Transformationen und die Notizen bleibt auch diese Transformation sehr gut lesbar.</w:t>
+      </w:r>
     </w:p>
     <w:p>
       <w:pPr>
@@ -1870,6 +2010,7 @@
         <w:rPr>
           <w:noProof/>
         </w:rPr>
+        <w:lastRenderedPageBreak/>
         <w:drawing>
           <wp:inline distT="0" distB="0" distL="0" distR="0" wp14:anchorId="511BE629" wp14:editId="63D1CF2B">
             <wp:extent cx="5731510" cy="3908425"/>
@@ -1924,7 +2065,24 @@
     <w:p/>
     <w:p>
       <w:r>
-        <w:t xml:space="preserve">Eine zusätzliche Dimension für das Datum wurde separat erzeugt. Die Idee ist, dass damit einfacher Abfragen zu gewissen Zeiträumen, z.B. nach Quartal, durchgeführt werden können. Der Block, welcher dazu verwendet wird, ist in den Beispielen von PDI enthalten und wurde leicht modifiziert. Der ursprüngliche Block kann im PDI Installationsverzeichnis unter </w:t>
+        <w:t>Eine zusätzliche Dimension für das Datum wurde separat erzeugt. Die Idee ist, dass damit einfacher Abfragen zu gewissen Zeiträumen, z.B. nach Quartal, durchgeführt werden können.</w:t>
+      </w:r>
+      <w:r>
+        <w:t xml:space="preserve"> Diese Neuerstellte Zeit-Dimension lässt sich beim Ausbau dieses Data-</w:t>
+      </w:r>
+      <w:proofErr w:type="spellStart"/>
+      <w:r>
+        <w:t>Marts</w:t>
+      </w:r>
+      <w:proofErr w:type="spellEnd"/>
+      <w:r>
+        <w:t xml:space="preserve"> sehr einfach </w:t>
+      </w:r>
+      <w:r>
+        <w:t>wiederverwenden sobald neue Tabellen mit einer Zeitlichen Abhängigkeit in das System eingefügt werden. Durch diese Modularität bleibt das System sehr flexibel und einfach einsetzbar.</w:t>
+      </w:r>
+      <w:r>
+        <w:t xml:space="preserve"> Der Block, welcher dazu verwendet wird, ist in den Beispielen von PDI enthalten und wurde leicht modifiziert. Der ursprüngliche Block kann im PDI Installationsverzeichnis unter </w:t>
       </w:r>
       <w:proofErr w:type="spellStart"/>
       <w:r>
@@ -3202,47 +3360,68 @@
       </w:r>
     </w:p>
     <w:p>
-      <w:pPr>
-        <w:pStyle w:val="Untertitel"/>
-      </w:pPr>
       <w:r>
         <w:lastRenderedPageBreak/>
-        <w:t>Abfragen</w:t>
-      </w:r>
-    </w:p>
-    <w:p/>
-    <w:p>
-      <w:r>
-        <w:t xml:space="preserve">Die oben definierten Abfragen können wurden alle direkt in SQL umgesetzt. Insbesondere die Zeit Dimension bietet eine sehr einfache Möglichkeit Roll-Up und Drilldown Operationen auf den Kennzahlen durchzuführen. </w:t>
-      </w:r>
-    </w:p>
-    <w:p>
-      <w:r>
-        <w:t xml:space="preserve">Die Resultate der Abfragen können mit der Datei </w:t>
-      </w:r>
-      <w:proofErr w:type="spellStart"/>
-      <w:r>
-        <w:rPr>
-          <w:i/>
-        </w:rPr>
-        <w:t>std_queries.sql</w:t>
-      </w:r>
-      <w:proofErr w:type="spellEnd"/>
-      <w:r>
-        <w:t xml:space="preserve"> ausgeführt werden. Auf eine Auflistung der Resultate wird in diesem Bericht verzichtet.</w:t>
-      </w:r>
-    </w:p>
-    <w:p>
-      <w:r>
-        <w:t xml:space="preserve">Durch die neu geschaffene Struktur lassen sich die Daten auch in ein Excel-File exportieren und untersuchen. So bieten die Pivot-Tabellen eine gute Möglichkeit Fragestellungen einfach und schnell </w:t>
-      </w:r>
-      <w:r>
-        <w:t>zu beantworten. Als Beispiel wurde der Turnover der verschiedenen Companies in den Staaten de</w:t>
+        <w:t>Zu Beachten ist auch, dass bei jedem Erstellen der Tabellen die „</w:t>
+      </w:r>
+      <w:proofErr w:type="spellStart"/>
+      <w:r>
+        <w:t>Truncate</w:t>
+      </w:r>
+      <w:proofErr w:type="spellEnd"/>
+      <w:r>
+        <w:t xml:space="preserve"> Table“ Option aktiviert ist. Dadurch können die Daten des ERP-Systems nicht inkrementell geladen werden. So wird jedes Mal der komplette Datensatz ins DWH geladen. Dies ist eine sehr pragmatische Lösung welche einfach implementiert werden kann. Bei </w:t>
+      </w:r>
+      <w:proofErr w:type="spellStart"/>
+      <w:r>
+        <w:t>grossen</w:t>
+      </w:r>
+      <w:proofErr w:type="spellEnd"/>
+      <w:r>
+        <w:t xml:space="preserve"> ERP System jedoch kann ein solcher Workflow schnell zum Flaschenhals werden. </w:t>
+      </w:r>
+      <w:r>
+        <w:t xml:space="preserve">Dies kann zur Folge haben, dass die Daten schlussendlich nicht mehr täglich sondern nur noch einmal wöchentlich während des Wochenendes geladen werden können. </w:t>
       </w:r>
       <w:bookmarkStart w:id="0" w:name="_GoBack"/>
       <w:bookmarkEnd w:id="0"/>
-      <w:r>
-        <w:t>r USA veranschaulicht.</w:t>
+    </w:p>
+    <w:p>
+      <w:pPr>
+        <w:pStyle w:val="Untertitel"/>
+      </w:pPr>
+      <w:r>
+        <w:t>Abfragen</w:t>
+      </w:r>
+    </w:p>
+    <w:p/>
+    <w:p>
+      <w:r>
+        <w:t xml:space="preserve">Die oben definierten Abfragen können wurden alle direkt in SQL umgesetzt. Insbesondere die Zeit Dimension bietet eine sehr einfache Möglichkeit Roll-Up und Drilldown Operationen auf den Kennzahlen durchzuführen. </w:t>
+      </w:r>
+    </w:p>
+    <w:p>
+      <w:r>
+        <w:t xml:space="preserve">Die Resultate der Abfragen können mit der Datei </w:t>
+      </w:r>
+      <w:proofErr w:type="spellStart"/>
+      <w:r>
+        <w:rPr>
+          <w:i/>
+        </w:rPr>
+        <w:t>std_queries.sql</w:t>
+      </w:r>
+      <w:proofErr w:type="spellEnd"/>
+      <w:r>
+        <w:t xml:space="preserve"> ausgeführt werden. Auf eine Auflistung der Resultate wird in diesem Bericht verzichtet.</w:t>
+      </w:r>
+    </w:p>
+    <w:p>
+      <w:r>
+        <w:t xml:space="preserve">Durch die neu geschaffene Struktur lassen sich die Daten auch in ein Excel-File exportieren und untersuchen. So bieten die Pivot-Tabellen eine gute Möglichkeit Fragestellungen einfach und schnell </w:t>
+      </w:r>
+      <w:r>
+        <w:t>zu beantworten. Als Beispiel wurde der Turnover der verschiedenen Companies in den Staaten der USA veranschaulicht.</w:t>
       </w:r>
     </w:p>
     <w:p>
@@ -3258,6 +3437,9 @@
     </w:p>
     <w:p>
       <w:r>
+        <w:rPr>
+          <w:noProof/>
+        </w:rPr>
         <w:drawing>
           <wp:inline distT="0" distB="0" distL="0" distR="0" wp14:anchorId="257CA226" wp14:editId="5BCC87A4">
             <wp:extent cx="5731510" cy="2210435"/>
@@ -4978,7 +5160,7 @@
 </file>
 
 <file path=customXml/itemProps1.xml><?xml version="1.0" encoding="utf-8"?>
-<ds:datastoreItem xmlns:ds="http://schemas.openxmlformats.org/officeDocument/2006/customXml" ds:itemID="{61E83F7B-6C7D-42E2-A6C3-95EF2F0AF5C2}">
+<ds:datastoreItem xmlns:ds="http://schemas.openxmlformats.org/officeDocument/2006/customXml" ds:itemID="{5137DFED-F1D8-476A-8910-A63B1AF995DB}">
   <ds:schemaRefs>
     <ds:schemaRef ds:uri="http://schemas.openxmlformats.org/officeDocument/2006/bibliography"/>
   </ds:schemaRefs>

</xml_diff>

<commit_message>
add ausertungen und fazit
</commit_message>
<xml_diff>
--- a/Leistungsnachweis.docx
+++ b/Leistungsnachweis.docx
@@ -3383,8 +3383,6 @@
       <w:r>
         <w:t xml:space="preserve">Dies kann zur Folge haben, dass die Daten schlussendlich nicht mehr täglich sondern nur noch einmal wöchentlich während des Wochenendes geladen werden können. </w:t>
       </w:r>
-      <w:bookmarkStart w:id="0" w:name="_GoBack"/>
-      <w:bookmarkEnd w:id="0"/>
     </w:p>
     <w:p>
       <w:pPr>
@@ -3422,6 +3420,14 @@
       </w:r>
       <w:r>
         <w:t>zu beantworten. Als Beispiel wurde der Turnover der verschiedenen Companies in den Staaten der USA veranschaulicht.</w:t>
+      </w:r>
+    </w:p>
+    <w:p>
+      <w:pPr>
+        <w:pStyle w:val="Listenabsatz"/>
+      </w:pPr>
+      <w:r>
+        <w:t>Umsatz der Companies nach Staaten</w:t>
       </w:r>
     </w:p>
     <w:p>
@@ -3490,8 +3496,990 @@
         </w:drawing>
       </w:r>
     </w:p>
+    <w:p/>
+    <w:p>
+      <w:pPr>
+        <w:pStyle w:val="Listenabsatz"/>
+      </w:pPr>
+      <w:r>
+        <w:t>Welche Firmen haben den höchsten Umsatz?</w:t>
+      </w:r>
+    </w:p>
+    <w:p>
+      <w:r>
+        <w:t xml:space="preserve">Durch die Struktur des Dimensionalen Modelles lassen sich </w:t>
+      </w:r>
+      <w:proofErr w:type="spellStart"/>
+      <w:r>
+        <w:t>Bsuiness</w:t>
+      </w:r>
+      <w:proofErr w:type="spellEnd"/>
+      <w:r>
+        <w:t xml:space="preserve"> </w:t>
+      </w:r>
+      <w:proofErr w:type="spellStart"/>
+      <w:r>
+        <w:t>Intelligence</w:t>
+      </w:r>
+      <w:proofErr w:type="spellEnd"/>
+      <w:r>
+        <w:t xml:space="preserve"> Abfragen auch sehr einfach per SQL definieren wir in den untenstehenden Analysen darstellen. Die SQL Befehle sind einfach zu lesen und zu entwickeln. Diese Abfrage wurde mit dem folgenden SQL erstellt.</w:t>
+      </w:r>
+    </w:p>
+    <w:p>
+      <w:pPr>
+        <w:pStyle w:val="Zitat"/>
+        <w:rPr>
+          <w:lang w:val="fr-CH"/>
+        </w:rPr>
+      </w:pPr>
+      <w:r>
+        <w:rPr>
+          <w:lang w:val="fr-CH"/>
+        </w:rPr>
+        <w:lastRenderedPageBreak/>
+        <w:t xml:space="preserve">SELECT </w:t>
+      </w:r>
+      <w:proofErr w:type="spellStart"/>
+      <w:proofErr w:type="gramStart"/>
+      <w:r>
+        <w:rPr>
+          <w:lang w:val="fr-CH"/>
+        </w:rPr>
+        <w:t>cust.company</w:t>
+      </w:r>
+      <w:proofErr w:type="spellEnd"/>
+      <w:proofErr w:type="gramEnd"/>
+      <w:r>
+        <w:rPr>
+          <w:lang w:val="fr-CH"/>
+        </w:rPr>
+        <w:t xml:space="preserve"> AS </w:t>
+      </w:r>
+      <w:proofErr w:type="spellStart"/>
+      <w:r>
+        <w:rPr>
+          <w:lang w:val="fr-CH"/>
+        </w:rPr>
+        <w:t>Company</w:t>
+      </w:r>
+      <w:proofErr w:type="spellEnd"/>
+      <w:r>
+        <w:rPr>
+          <w:lang w:val="fr-CH"/>
+        </w:rPr>
+        <w:t>,</w:t>
+      </w:r>
+    </w:p>
+    <w:p>
+      <w:pPr>
+        <w:pStyle w:val="Zitat"/>
+        <w:rPr>
+          <w:lang w:val="fr-CH"/>
+        </w:rPr>
+      </w:pPr>
+      <w:r>
+        <w:rPr>
+          <w:lang w:val="fr-CH"/>
+        </w:rPr>
+        <w:t xml:space="preserve">       </w:t>
+      </w:r>
+      <w:proofErr w:type="gramStart"/>
+      <w:r>
+        <w:rPr>
+          <w:lang w:val="fr-CH"/>
+        </w:rPr>
+        <w:t>SUM(</w:t>
+      </w:r>
+      <w:proofErr w:type="spellStart"/>
+      <w:proofErr w:type="gramEnd"/>
+      <w:r>
+        <w:rPr>
+          <w:lang w:val="fr-CH"/>
+        </w:rPr>
+        <w:t>sales.unit_price</w:t>
+      </w:r>
+      <w:proofErr w:type="spellEnd"/>
+      <w:r>
+        <w:rPr>
+          <w:lang w:val="fr-CH"/>
+        </w:rPr>
+        <w:t xml:space="preserve"> - </w:t>
+      </w:r>
+      <w:proofErr w:type="spellStart"/>
+      <w:r>
+        <w:rPr>
+          <w:lang w:val="fr-CH"/>
+        </w:rPr>
+        <w:t>prod.standard_cost</w:t>
+      </w:r>
+      <w:proofErr w:type="spellEnd"/>
+      <w:r>
+        <w:rPr>
+          <w:lang w:val="fr-CH"/>
+        </w:rPr>
+        <w:t>) AS Margine</w:t>
+      </w:r>
+    </w:p>
+    <w:p>
+      <w:pPr>
+        <w:pStyle w:val="Zitat"/>
+        <w:rPr>
+          <w:lang w:val="fr-CH"/>
+        </w:rPr>
+      </w:pPr>
+      <w:r>
+        <w:rPr>
+          <w:lang w:val="fr-CH"/>
+        </w:rPr>
+        <w:t xml:space="preserve">FROM </w:t>
+      </w:r>
+      <w:proofErr w:type="spellStart"/>
+      <w:proofErr w:type="gramStart"/>
+      <w:r>
+        <w:rPr>
+          <w:lang w:val="fr-CH"/>
+        </w:rPr>
+        <w:t>dwh.sales</w:t>
+      </w:r>
+      <w:proofErr w:type="gramEnd"/>
+      <w:r>
+        <w:rPr>
+          <w:lang w:val="fr-CH"/>
+        </w:rPr>
+        <w:t>_facts</w:t>
+      </w:r>
+      <w:proofErr w:type="spellEnd"/>
+      <w:r>
+        <w:rPr>
+          <w:lang w:val="fr-CH"/>
+        </w:rPr>
+        <w:t xml:space="preserve"> AS sales,</w:t>
+      </w:r>
+    </w:p>
+    <w:p>
+      <w:pPr>
+        <w:pStyle w:val="Zitat"/>
+        <w:rPr>
+          <w:lang w:val="fr-CH"/>
+        </w:rPr>
+      </w:pPr>
+      <w:r>
+        <w:rPr>
+          <w:lang w:val="fr-CH"/>
+        </w:rPr>
+        <w:t xml:space="preserve">     </w:t>
+      </w:r>
+      <w:proofErr w:type="spellStart"/>
+      <w:proofErr w:type="gramStart"/>
+      <w:r>
+        <w:rPr>
+          <w:lang w:val="fr-CH"/>
+        </w:rPr>
+        <w:t>dwh.customers</w:t>
+      </w:r>
+      <w:proofErr w:type="gramEnd"/>
+      <w:r>
+        <w:rPr>
+          <w:lang w:val="fr-CH"/>
+        </w:rPr>
+        <w:t>_dim</w:t>
+      </w:r>
+      <w:proofErr w:type="spellEnd"/>
+      <w:r>
+        <w:rPr>
+          <w:lang w:val="fr-CH"/>
+        </w:rPr>
+        <w:t xml:space="preserve"> AS </w:t>
+      </w:r>
+      <w:proofErr w:type="spellStart"/>
+      <w:r>
+        <w:rPr>
+          <w:lang w:val="fr-CH"/>
+        </w:rPr>
+        <w:t>cust</w:t>
+      </w:r>
+      <w:proofErr w:type="spellEnd"/>
+      <w:r>
+        <w:rPr>
+          <w:lang w:val="fr-CH"/>
+        </w:rPr>
+        <w:t>,</w:t>
+      </w:r>
+    </w:p>
+    <w:p>
+      <w:pPr>
+        <w:pStyle w:val="Zitat"/>
+        <w:rPr>
+          <w:lang w:val="fr-CH"/>
+        </w:rPr>
+      </w:pPr>
+      <w:r>
+        <w:rPr>
+          <w:lang w:val="fr-CH"/>
+        </w:rPr>
+        <w:t xml:space="preserve">     </w:t>
+      </w:r>
+      <w:proofErr w:type="spellStart"/>
+      <w:proofErr w:type="gramStart"/>
+      <w:r>
+        <w:rPr>
+          <w:lang w:val="fr-CH"/>
+        </w:rPr>
+        <w:t>dwh.product</w:t>
+      </w:r>
+      <w:proofErr w:type="gramEnd"/>
+      <w:r>
+        <w:rPr>
+          <w:lang w:val="fr-CH"/>
+        </w:rPr>
+        <w:t>_dim</w:t>
+      </w:r>
+      <w:proofErr w:type="spellEnd"/>
+      <w:r>
+        <w:rPr>
+          <w:lang w:val="fr-CH"/>
+        </w:rPr>
+        <w:t xml:space="preserve"> AS prod</w:t>
+      </w:r>
+    </w:p>
+    <w:p>
+      <w:pPr>
+        <w:pStyle w:val="Zitat"/>
+        <w:rPr>
+          <w:lang w:val="fr-CH"/>
+        </w:rPr>
+      </w:pPr>
+      <w:r>
+        <w:rPr>
+          <w:lang w:val="fr-CH"/>
+        </w:rPr>
+        <w:t xml:space="preserve">WHERE cust.id = </w:t>
+      </w:r>
+      <w:proofErr w:type="spellStart"/>
+      <w:proofErr w:type="gramStart"/>
+      <w:r>
+        <w:rPr>
+          <w:lang w:val="fr-CH"/>
+        </w:rPr>
+        <w:t>sales.customer</w:t>
+      </w:r>
+      <w:proofErr w:type="gramEnd"/>
+      <w:r>
+        <w:rPr>
+          <w:lang w:val="fr-CH"/>
+        </w:rPr>
+        <w:t>_id</w:t>
+      </w:r>
+      <w:proofErr w:type="spellEnd"/>
+      <w:r>
+        <w:rPr>
+          <w:lang w:val="fr-CH"/>
+        </w:rPr>
+        <w:t xml:space="preserve"> AND</w:t>
+      </w:r>
+    </w:p>
+    <w:p>
+      <w:pPr>
+        <w:pStyle w:val="Zitat"/>
+        <w:rPr>
+          <w:lang w:val="fr-CH"/>
+        </w:rPr>
+      </w:pPr>
+      <w:r>
+        <w:rPr>
+          <w:lang w:val="fr-CH"/>
+        </w:rPr>
+        <w:tab/>
+        <w:t xml:space="preserve">  prod.id = </w:t>
+      </w:r>
+      <w:proofErr w:type="spellStart"/>
+      <w:proofErr w:type="gramStart"/>
+      <w:r>
+        <w:rPr>
+          <w:lang w:val="fr-CH"/>
+        </w:rPr>
+        <w:t>sales.product</w:t>
+      </w:r>
+      <w:proofErr w:type="gramEnd"/>
+      <w:r>
+        <w:rPr>
+          <w:lang w:val="fr-CH"/>
+        </w:rPr>
+        <w:t>_id</w:t>
+      </w:r>
+      <w:proofErr w:type="spellEnd"/>
+    </w:p>
+    <w:p>
+      <w:pPr>
+        <w:pStyle w:val="Zitat"/>
+        <w:rPr>
+          <w:lang w:val="fr-CH"/>
+        </w:rPr>
+      </w:pPr>
+      <w:r>
+        <w:rPr>
+          <w:lang w:val="fr-CH"/>
+        </w:rPr>
+        <w:t>GROUP BY cust.id</w:t>
+      </w:r>
+    </w:p>
+    <w:p>
+      <w:pPr>
+        <w:pStyle w:val="Zitat"/>
+        <w:rPr>
+          <w:lang w:val="fr-CH"/>
+        </w:rPr>
+      </w:pPr>
+      <w:r>
+        <w:rPr>
+          <w:lang w:val="fr-CH"/>
+        </w:rPr>
+        <w:t xml:space="preserve">ORDER BY </w:t>
+      </w:r>
+      <w:proofErr w:type="gramStart"/>
+      <w:r>
+        <w:rPr>
+          <w:lang w:val="fr-CH"/>
+        </w:rPr>
+        <w:t>SUM(</w:t>
+      </w:r>
+      <w:proofErr w:type="spellStart"/>
+      <w:proofErr w:type="gramEnd"/>
+      <w:r>
+        <w:rPr>
+          <w:lang w:val="fr-CH"/>
+        </w:rPr>
+        <w:t>sales.unit_price</w:t>
+      </w:r>
+      <w:proofErr w:type="spellEnd"/>
+      <w:r>
+        <w:rPr>
+          <w:lang w:val="fr-CH"/>
+        </w:rPr>
+        <w:t xml:space="preserve"> - </w:t>
+      </w:r>
+      <w:proofErr w:type="spellStart"/>
+      <w:r>
+        <w:rPr>
+          <w:lang w:val="fr-CH"/>
+        </w:rPr>
+        <w:t>prod.standard_cost</w:t>
+      </w:r>
+      <w:proofErr w:type="spellEnd"/>
+      <w:r>
+        <w:rPr>
+          <w:lang w:val="fr-CH"/>
+        </w:rPr>
+        <w:t>) DESC;</w:t>
+      </w:r>
+    </w:p>
+    <w:p>
+      <w:r>
+        <w:rPr>
+          <w:noProof/>
+        </w:rPr>
+        <w:drawing>
+          <wp:inline distT="0" distB="0" distL="0" distR="0" wp14:anchorId="39C5D739" wp14:editId="7E956E3C">
+            <wp:extent cx="2171700" cy="2686050"/>
+            <wp:effectExtent l="0" t="0" r="0" b="0"/>
+            <wp:docPr id="2" name="Grafik 2"/>
+            <wp:cNvGraphicFramePr>
+              <a:graphicFrameLocks xmlns:a="http://schemas.openxmlformats.org/drawingml/2006/main" noChangeAspect="1"/>
+            </wp:cNvGraphicFramePr>
+            <a:graphic xmlns:a="http://schemas.openxmlformats.org/drawingml/2006/main">
+              <a:graphicData uri="http://schemas.openxmlformats.org/drawingml/2006/picture">
+                <pic:pic xmlns:pic="http://schemas.openxmlformats.org/drawingml/2006/picture">
+                  <pic:nvPicPr>
+                    <pic:cNvPr id="0" name="Picture 1"/>
+                    <pic:cNvPicPr>
+                      <a:picLocks noChangeAspect="1" noChangeArrowheads="1"/>
+                    </pic:cNvPicPr>
+                  </pic:nvPicPr>
+                  <pic:blipFill>
+                    <a:blip r:embed="rId25">
+                      <a:extLst>
+                        <a:ext uri="{28A0092B-C50C-407E-A947-70E740481C1C}">
+                          <a14:useLocalDpi xmlns:a14="http://schemas.microsoft.com/office/drawing/2010/main" val="0"/>
+                        </a:ext>
+                      </a:extLst>
+                    </a:blip>
+                    <a:srcRect/>
+                    <a:stretch>
+                      <a:fillRect/>
+                    </a:stretch>
+                  </pic:blipFill>
+                  <pic:spPr bwMode="auto">
+                    <a:xfrm>
+                      <a:off x="0" y="0"/>
+                      <a:ext cx="2171700" cy="2686050"/>
+                    </a:xfrm>
+                    <a:prstGeom prst="rect">
+                      <a:avLst/>
+                    </a:prstGeom>
+                    <a:noFill/>
+                    <a:ln>
+                      <a:noFill/>
+                    </a:ln>
+                  </pic:spPr>
+                </pic:pic>
+              </a:graphicData>
+            </a:graphic>
+          </wp:inline>
+        </w:drawing>
+      </w:r>
+    </w:p>
+    <w:p/>
+    <w:p>
+      <w:pPr>
+        <w:pStyle w:val="Listenabsatz"/>
+      </w:pPr>
+      <w:r>
+        <w:t xml:space="preserve">In welchem Quartal hat </w:t>
+      </w:r>
+      <w:proofErr w:type="spellStart"/>
+      <w:r>
+        <w:t>northwind</w:t>
+      </w:r>
+      <w:proofErr w:type="spellEnd"/>
+      <w:r>
+        <w:t xml:space="preserve"> den höchsten Einnahmen erzielt?</w:t>
+      </w:r>
+    </w:p>
+    <w:p>
+      <w:r>
+        <w:t xml:space="preserve">Diese Abfrage wurde mit dem untenstehenden Code ausgeführt. </w:t>
+      </w:r>
+    </w:p>
+    <w:p>
+      <w:pPr>
+        <w:pStyle w:val="Zitat"/>
+        <w:rPr>
+          <w:lang w:val="de-CH"/>
+        </w:rPr>
+      </w:pPr>
+      <w:r>
+        <w:rPr>
+          <w:lang w:val="de-CH"/>
+        </w:rPr>
+        <w:t xml:space="preserve">-- in </w:t>
+      </w:r>
+      <w:proofErr w:type="spellStart"/>
+      <w:r>
+        <w:rPr>
+          <w:lang w:val="de-CH"/>
+        </w:rPr>
+        <w:t>which</w:t>
+      </w:r>
+      <w:proofErr w:type="spellEnd"/>
+      <w:r>
+        <w:rPr>
+          <w:lang w:val="de-CH"/>
+        </w:rPr>
+        <w:t xml:space="preserve"> </w:t>
+      </w:r>
+      <w:proofErr w:type="spellStart"/>
+      <w:r>
+        <w:rPr>
+          <w:lang w:val="de-CH"/>
+        </w:rPr>
+        <w:t>quarter</w:t>
+      </w:r>
+      <w:proofErr w:type="spellEnd"/>
+      <w:r>
+        <w:rPr>
+          <w:lang w:val="de-CH"/>
+        </w:rPr>
+        <w:t xml:space="preserve"> </w:t>
+      </w:r>
+      <w:proofErr w:type="spellStart"/>
+      <w:r>
+        <w:rPr>
+          <w:lang w:val="de-CH"/>
+        </w:rPr>
+        <w:t>did</w:t>
+      </w:r>
+      <w:proofErr w:type="spellEnd"/>
+      <w:r>
+        <w:rPr>
+          <w:lang w:val="de-CH"/>
+        </w:rPr>
+        <w:t xml:space="preserve"> </w:t>
+      </w:r>
+      <w:proofErr w:type="spellStart"/>
+      <w:r>
+        <w:rPr>
+          <w:lang w:val="de-CH"/>
+        </w:rPr>
+        <w:t>we</w:t>
+      </w:r>
+      <w:proofErr w:type="spellEnd"/>
+      <w:r>
+        <w:rPr>
+          <w:lang w:val="de-CH"/>
+        </w:rPr>
+        <w:t xml:space="preserve"> </w:t>
+      </w:r>
+      <w:proofErr w:type="spellStart"/>
+      <w:r>
+        <w:rPr>
+          <w:lang w:val="de-CH"/>
+        </w:rPr>
+        <w:t>generate</w:t>
+      </w:r>
+      <w:proofErr w:type="spellEnd"/>
+      <w:r>
+        <w:rPr>
+          <w:lang w:val="de-CH"/>
+        </w:rPr>
+        <w:t xml:space="preserve"> </w:t>
+      </w:r>
+      <w:proofErr w:type="spellStart"/>
+      <w:r>
+        <w:rPr>
+          <w:lang w:val="de-CH"/>
+        </w:rPr>
+        <w:t>the</w:t>
+      </w:r>
+      <w:proofErr w:type="spellEnd"/>
+      <w:r>
+        <w:rPr>
+          <w:lang w:val="de-CH"/>
+        </w:rPr>
+        <w:t xml:space="preserve"> </w:t>
+      </w:r>
+      <w:proofErr w:type="spellStart"/>
+      <w:r>
+        <w:rPr>
+          <w:lang w:val="de-CH"/>
+        </w:rPr>
+        <w:t>biggest</w:t>
+      </w:r>
+      <w:proofErr w:type="spellEnd"/>
+      <w:r>
+        <w:rPr>
+          <w:lang w:val="de-CH"/>
+        </w:rPr>
+        <w:t xml:space="preserve"> </w:t>
+      </w:r>
+      <w:proofErr w:type="spellStart"/>
+      <w:r>
+        <w:rPr>
+          <w:lang w:val="de-CH"/>
+        </w:rPr>
+        <w:t>revenue</w:t>
+      </w:r>
+      <w:proofErr w:type="spellEnd"/>
+    </w:p>
+    <w:p>
+      <w:pPr>
+        <w:pStyle w:val="Zitat"/>
+        <w:rPr>
+          <w:lang w:val="fr-CH"/>
+        </w:rPr>
+      </w:pPr>
+      <w:r>
+        <w:rPr>
+          <w:lang w:val="fr-CH"/>
+        </w:rPr>
+        <w:t xml:space="preserve">SELECT </w:t>
+      </w:r>
+      <w:proofErr w:type="spellStart"/>
+      <w:proofErr w:type="gramStart"/>
+      <w:r>
+        <w:rPr>
+          <w:lang w:val="fr-CH"/>
+        </w:rPr>
+        <w:t>date.quarter</w:t>
+      </w:r>
+      <w:proofErr w:type="gramEnd"/>
+      <w:r>
+        <w:rPr>
+          <w:lang w:val="fr-CH"/>
+        </w:rPr>
+        <w:t>_number</w:t>
+      </w:r>
+      <w:proofErr w:type="spellEnd"/>
+      <w:r>
+        <w:rPr>
+          <w:lang w:val="fr-CH"/>
+        </w:rPr>
+        <w:t xml:space="preserve"> AS Quarter,</w:t>
+      </w:r>
+    </w:p>
+    <w:p>
+      <w:pPr>
+        <w:pStyle w:val="Zitat"/>
+        <w:rPr>
+          <w:lang w:val="fr-CH"/>
+        </w:rPr>
+      </w:pPr>
+      <w:r>
+        <w:rPr>
+          <w:lang w:val="fr-CH"/>
+        </w:rPr>
+        <w:t xml:space="preserve">       </w:t>
+      </w:r>
+      <w:proofErr w:type="spellStart"/>
+      <w:proofErr w:type="gramStart"/>
+      <w:r>
+        <w:rPr>
+          <w:lang w:val="fr-CH"/>
+        </w:rPr>
+        <w:t>date.YEAR</w:t>
+      </w:r>
+      <w:proofErr w:type="gramEnd"/>
+      <w:r>
+        <w:rPr>
+          <w:lang w:val="fr-CH"/>
+        </w:rPr>
+        <w:t>_NUMBER</w:t>
+      </w:r>
+      <w:proofErr w:type="spellEnd"/>
+      <w:r>
+        <w:rPr>
+          <w:lang w:val="fr-CH"/>
+        </w:rPr>
+        <w:t xml:space="preserve"> AS </w:t>
+      </w:r>
+      <w:proofErr w:type="spellStart"/>
+      <w:r>
+        <w:rPr>
+          <w:lang w:val="fr-CH"/>
+        </w:rPr>
+        <w:t>Year</w:t>
+      </w:r>
+      <w:proofErr w:type="spellEnd"/>
+      <w:r>
+        <w:rPr>
+          <w:lang w:val="fr-CH"/>
+        </w:rPr>
+        <w:t>,</w:t>
+      </w:r>
+    </w:p>
+    <w:p>
+      <w:pPr>
+        <w:pStyle w:val="Zitat"/>
+        <w:rPr>
+          <w:lang w:val="fr-CH"/>
+        </w:rPr>
+      </w:pPr>
+      <w:r>
+        <w:rPr>
+          <w:lang w:val="fr-CH"/>
+        </w:rPr>
+        <w:t xml:space="preserve">       </w:t>
+      </w:r>
+      <w:proofErr w:type="gramStart"/>
+      <w:r>
+        <w:rPr>
+          <w:lang w:val="fr-CH"/>
+        </w:rPr>
+        <w:t>SUM(</w:t>
+      </w:r>
+      <w:proofErr w:type="spellStart"/>
+      <w:proofErr w:type="gramEnd"/>
+      <w:r>
+        <w:rPr>
+          <w:lang w:val="fr-CH"/>
+        </w:rPr>
+        <w:t>sales.quantity</w:t>
+      </w:r>
+      <w:proofErr w:type="spellEnd"/>
+      <w:r>
+        <w:rPr>
+          <w:lang w:val="fr-CH"/>
+        </w:rPr>
+        <w:t>*</w:t>
+      </w:r>
+      <w:proofErr w:type="spellStart"/>
+      <w:r>
+        <w:rPr>
+          <w:lang w:val="fr-CH"/>
+        </w:rPr>
+        <w:t>sales.unit_price</w:t>
+      </w:r>
+      <w:proofErr w:type="spellEnd"/>
+      <w:r>
+        <w:rPr>
+          <w:lang w:val="fr-CH"/>
+        </w:rPr>
+        <w:t>) AS Revenue</w:t>
+      </w:r>
+    </w:p>
+    <w:p>
+      <w:pPr>
+        <w:pStyle w:val="Zitat"/>
+        <w:rPr>
+          <w:lang w:val="fr-CH"/>
+        </w:rPr>
+      </w:pPr>
+      <w:r>
+        <w:rPr>
+          <w:lang w:val="fr-CH"/>
+        </w:rPr>
+        <w:t xml:space="preserve">FROM </w:t>
+      </w:r>
+      <w:proofErr w:type="spellStart"/>
+      <w:proofErr w:type="gramStart"/>
+      <w:r>
+        <w:rPr>
+          <w:lang w:val="fr-CH"/>
+        </w:rPr>
+        <w:t>dwh.sales</w:t>
+      </w:r>
+      <w:proofErr w:type="gramEnd"/>
+      <w:r>
+        <w:rPr>
+          <w:lang w:val="fr-CH"/>
+        </w:rPr>
+        <w:t>_facts</w:t>
+      </w:r>
+      <w:proofErr w:type="spellEnd"/>
+      <w:r>
+        <w:rPr>
+          <w:lang w:val="fr-CH"/>
+        </w:rPr>
+        <w:t xml:space="preserve"> AS sales,</w:t>
+      </w:r>
+    </w:p>
+    <w:p>
+      <w:pPr>
+        <w:pStyle w:val="Zitat"/>
+        <w:rPr>
+          <w:lang w:val="fr-CH"/>
+        </w:rPr>
+      </w:pPr>
+      <w:r>
+        <w:rPr>
+          <w:lang w:val="fr-CH"/>
+        </w:rPr>
+        <w:t xml:space="preserve">     </w:t>
+      </w:r>
+      <w:proofErr w:type="spellStart"/>
+      <w:proofErr w:type="gramStart"/>
+      <w:r>
+        <w:rPr>
+          <w:lang w:val="fr-CH"/>
+        </w:rPr>
+        <w:t>dwh.date</w:t>
+      </w:r>
+      <w:proofErr w:type="gramEnd"/>
+      <w:r>
+        <w:rPr>
+          <w:lang w:val="fr-CH"/>
+        </w:rPr>
+        <w:t>_dim</w:t>
+      </w:r>
+      <w:proofErr w:type="spellEnd"/>
+      <w:r>
+        <w:rPr>
+          <w:lang w:val="fr-CH"/>
+        </w:rPr>
+        <w:t xml:space="preserve"> AS date</w:t>
+      </w:r>
+    </w:p>
+    <w:p>
+      <w:pPr>
+        <w:pStyle w:val="Zitat"/>
+        <w:rPr>
+          <w:lang w:val="fr-CH"/>
+        </w:rPr>
+      </w:pPr>
+      <w:r>
+        <w:rPr>
+          <w:lang w:val="fr-CH"/>
+        </w:rPr>
+        <w:t xml:space="preserve">WHERE </w:t>
+      </w:r>
+      <w:proofErr w:type="spellStart"/>
+      <w:proofErr w:type="gramStart"/>
+      <w:r>
+        <w:rPr>
+          <w:lang w:val="fr-CH"/>
+        </w:rPr>
+        <w:t>date.date</w:t>
+      </w:r>
+      <w:proofErr w:type="gramEnd"/>
+      <w:r>
+        <w:rPr>
+          <w:lang w:val="fr-CH"/>
+        </w:rPr>
+        <w:t>_sk</w:t>
+      </w:r>
+      <w:proofErr w:type="spellEnd"/>
+      <w:r>
+        <w:rPr>
+          <w:lang w:val="fr-CH"/>
+        </w:rPr>
+        <w:t xml:space="preserve"> = </w:t>
+      </w:r>
+      <w:proofErr w:type="spellStart"/>
+      <w:r>
+        <w:rPr>
+          <w:lang w:val="fr-CH"/>
+        </w:rPr>
+        <w:t>sales.date_id</w:t>
+      </w:r>
+      <w:proofErr w:type="spellEnd"/>
+    </w:p>
+    <w:p>
+      <w:pPr>
+        <w:pStyle w:val="Zitat"/>
+        <w:rPr>
+          <w:lang w:val="fr-CH"/>
+        </w:rPr>
+      </w:pPr>
+      <w:r>
+        <w:rPr>
+          <w:lang w:val="fr-CH"/>
+        </w:rPr>
+        <w:lastRenderedPageBreak/>
+        <w:t xml:space="preserve">GROUP BY </w:t>
+      </w:r>
+      <w:proofErr w:type="spellStart"/>
+      <w:proofErr w:type="gramStart"/>
+      <w:r>
+        <w:rPr>
+          <w:lang w:val="fr-CH"/>
+        </w:rPr>
+        <w:t>date.year</w:t>
+      </w:r>
+      <w:proofErr w:type="gramEnd"/>
+      <w:r>
+        <w:rPr>
+          <w:lang w:val="fr-CH"/>
+        </w:rPr>
+        <w:t>_quarter_name</w:t>
+      </w:r>
+      <w:proofErr w:type="spellEnd"/>
+    </w:p>
+    <w:p>
+      <w:pPr>
+        <w:pStyle w:val="Zitat"/>
+        <w:rPr>
+          <w:lang w:val="fr-CH"/>
+        </w:rPr>
+      </w:pPr>
+      <w:r>
+        <w:rPr>
+          <w:lang w:val="fr-CH"/>
+        </w:rPr>
+        <w:t xml:space="preserve">ORDER BY </w:t>
+      </w:r>
+      <w:proofErr w:type="gramStart"/>
+      <w:r>
+        <w:rPr>
+          <w:lang w:val="fr-CH"/>
+        </w:rPr>
+        <w:t>SUM(</w:t>
+      </w:r>
+      <w:proofErr w:type="spellStart"/>
+      <w:proofErr w:type="gramEnd"/>
+      <w:r>
+        <w:rPr>
+          <w:lang w:val="fr-CH"/>
+        </w:rPr>
+        <w:t>sales.quantity</w:t>
+      </w:r>
+      <w:proofErr w:type="spellEnd"/>
+      <w:r>
+        <w:rPr>
+          <w:lang w:val="fr-CH"/>
+        </w:rPr>
+        <w:t>*</w:t>
+      </w:r>
+      <w:proofErr w:type="spellStart"/>
+      <w:r>
+        <w:rPr>
+          <w:lang w:val="fr-CH"/>
+        </w:rPr>
+        <w:t>sales.unit_price</w:t>
+      </w:r>
+      <w:proofErr w:type="spellEnd"/>
+      <w:r>
+        <w:rPr>
+          <w:lang w:val="fr-CH"/>
+        </w:rPr>
+        <w:t>) DESC;</w:t>
+      </w:r>
+    </w:p>
+    <w:p>
+      <w:r>
+        <w:rPr>
+          <w:noProof/>
+        </w:rPr>
+        <w:drawing>
+          <wp:inline distT="0" distB="0" distL="0" distR="0" wp14:anchorId="3A71DAF1" wp14:editId="0C2F4B00">
+            <wp:extent cx="1847850" cy="590550"/>
+            <wp:effectExtent l="0" t="0" r="0" b="0"/>
+            <wp:docPr id="11" name="Grafik 11"/>
+            <wp:cNvGraphicFramePr>
+              <a:graphicFrameLocks xmlns:a="http://schemas.openxmlformats.org/drawingml/2006/main" noChangeAspect="1"/>
+            </wp:cNvGraphicFramePr>
+            <a:graphic xmlns:a="http://schemas.openxmlformats.org/drawingml/2006/main">
+              <a:graphicData uri="http://schemas.openxmlformats.org/drawingml/2006/picture">
+                <pic:pic xmlns:pic="http://schemas.openxmlformats.org/drawingml/2006/picture">
+                  <pic:nvPicPr>
+                    <pic:cNvPr id="0" name="Picture 3"/>
+                    <pic:cNvPicPr>
+                      <a:picLocks noChangeAspect="1" noChangeArrowheads="1"/>
+                    </pic:cNvPicPr>
+                  </pic:nvPicPr>
+                  <pic:blipFill>
+                    <a:blip r:embed="rId26">
+                      <a:extLst>
+                        <a:ext uri="{28A0092B-C50C-407E-A947-70E740481C1C}">
+                          <a14:useLocalDpi xmlns:a14="http://schemas.microsoft.com/office/drawing/2010/main" val="0"/>
+                        </a:ext>
+                      </a:extLst>
+                    </a:blip>
+                    <a:srcRect/>
+                    <a:stretch>
+                      <a:fillRect/>
+                    </a:stretch>
+                  </pic:blipFill>
+                  <pic:spPr bwMode="auto">
+                    <a:xfrm>
+                      <a:off x="0" y="0"/>
+                      <a:ext cx="1847850" cy="590550"/>
+                    </a:xfrm>
+                    <a:prstGeom prst="rect">
+                      <a:avLst/>
+                    </a:prstGeom>
+                    <a:noFill/>
+                    <a:ln>
+                      <a:noFill/>
+                    </a:ln>
+                  </pic:spPr>
+                </pic:pic>
+              </a:graphicData>
+            </a:graphic>
+          </wp:inline>
+        </w:drawing>
+      </w:r>
+    </w:p>
+    <w:p/>
+    <w:p>
+      <w:pPr>
+        <w:pStyle w:val="Untertitel"/>
+      </w:pPr>
+      <w:r>
+        <w:t>Fazit</w:t>
+      </w:r>
+    </w:p>
+    <w:p>
+      <w:r>
+        <w:t>Mit einem sauber hergeleiteten und korrekt erstellen dimensionale Modell lassen sich einfach geschäftsrelevante Fragestellungen beantworten und diese nach gängigen Gruppierungsmethoden zusammenfassen. Durch die verschiedenen Dimensionen, welche bei jedem Anwendungsfall anders sind, können mittel Roll-Up und Drilldown verschieden Sichten auf die Problemstellung einfach und reprod</w:t>
+      </w:r>
+      <w:bookmarkStart w:id="0" w:name="_GoBack"/>
+      <w:bookmarkEnd w:id="0"/>
+      <w:r>
+        <w:t>uzierbar erstellt werden. Darüber hinaus können mit einem solchen Model SQL-Mächtige Anwender aber auch Excel-User verschiedenste Auswertungen machen und so dem Business einen Mehrwert generieren.</w:t>
+      </w:r>
+    </w:p>
     <w:sectPr>
-      <w:footerReference w:type="default" r:id="rId25"/>
+      <w:footerReference w:type="default" r:id="rId27"/>
       <w:pgSz w:w="11906" w:h="16838"/>
       <w:pgMar w:top="1440" w:right="1440" w:bottom="1440" w:left="1440" w:header="708" w:footer="708" w:gutter="0"/>
       <w:cols w:space="708"/>
@@ -4857,6 +5845,38 @@
       <w:color w:val="404040" w:themeColor="text1" w:themeTint="BF"/>
     </w:rPr>
   </w:style>
+  <w:style w:type="paragraph" w:styleId="Zitat">
+    <w:name w:val="Quote"/>
+    <w:basedOn w:val="Standard"/>
+    <w:next w:val="Standard"/>
+    <w:link w:val="ZitatZchn"/>
+    <w:uiPriority w:val="29"/>
+    <w:qFormat/>
+    <w:rsid w:val="008D727A"/>
+    <w:pPr>
+      <w:spacing w:before="200"/>
+      <w:ind w:left="864" w:right="864"/>
+      <w:jc w:val="center"/>
+    </w:pPr>
+    <w:rPr>
+      <w:i/>
+      <w:iCs/>
+      <w:color w:val="404040" w:themeColor="text1" w:themeTint="BF"/>
+    </w:rPr>
+  </w:style>
+  <w:style w:type="character" w:customStyle="1" w:styleId="ZitatZchn">
+    <w:name w:val="Zitat Zchn"/>
+    <w:basedOn w:val="Absatz-Standardschriftart"/>
+    <w:link w:val="Zitat"/>
+    <w:uiPriority w:val="29"/>
+    <w:rsid w:val="008D727A"/>
+    <w:rPr>
+      <w:i/>
+      <w:iCs/>
+      <w:color w:val="404040" w:themeColor="text1" w:themeTint="BF"/>
+      <w:sz w:val="24"/>
+    </w:rPr>
+  </w:style>
 </w:styles>
 </file>
 
@@ -5160,7 +6180,7 @@
 </file>
 
 <file path=customXml/itemProps1.xml><?xml version="1.0" encoding="utf-8"?>
-<ds:datastoreItem xmlns:ds="http://schemas.openxmlformats.org/officeDocument/2006/customXml" ds:itemID="{5137DFED-F1D8-476A-8910-A63B1AF995DB}">
+<ds:datastoreItem xmlns:ds="http://schemas.openxmlformats.org/officeDocument/2006/customXml" ds:itemID="{A66BB463-AECA-4A6A-8095-8FD33F7878ED}">
   <ds:schemaRefs>
     <ds:schemaRef ds:uri="http://schemas.openxmlformats.org/officeDocument/2006/bibliography"/>
   </ds:schemaRefs>

</xml_diff>